<commit_message>
game design folder, AB#308
</commit_message>
<xml_diff>
--- a/doc/THE GHOUL.docx
+++ b/doc/THE GHOUL.docx
@@ -613,6 +613,11 @@
     </w:p>
     <w:p>
       <w:pPr>
+        <w:pStyle w:val="NoSpacing"/>
+      </w:pPr>
+    </w:p>
+    <w:p>
+      <w:pPr>
         <w:jc w:val="both"/>
         <w:rPr>
           <w:sz w:val="32"/>
@@ -620,6 +625,14 @@
           <w:vertAlign w:val="subscript"/>
         </w:rPr>
       </w:pPr>
+      <w:r>
+        <w:rPr>
+          <w:sz w:val="32"/>
+          <w:szCs w:val="32"/>
+          <w:vertAlign w:val="subscript"/>
+        </w:rPr>
+        <w:t>Conditions:</w:t>
+      </w:r>
     </w:p>
     <w:p>
       <w:pPr>
@@ -630,6 +643,14 @@
           <w:vertAlign w:val="subscript"/>
         </w:rPr>
       </w:pPr>
+      <w:r>
+        <w:rPr>
+          <w:sz w:val="32"/>
+          <w:szCs w:val="32"/>
+          <w:vertAlign w:val="subscript"/>
+        </w:rPr>
+        <w:t>-hints/clues to enter or avoid rooms and interact with items</w:t>
+      </w:r>
     </w:p>
     <w:p>
       <w:pPr>
@@ -640,14 +661,6 @@
           <w:vertAlign w:val="subscript"/>
         </w:rPr>
       </w:pPr>
-      <w:r>
-        <w:rPr>
-          <w:sz w:val="32"/>
-          <w:szCs w:val="32"/>
-          <w:vertAlign w:val="subscript"/>
-        </w:rPr>
-        <w:t>Conditions:</w:t>
-      </w:r>
     </w:p>
     <w:p>
       <w:pPr>
@@ -658,14 +671,6 @@
           <w:vertAlign w:val="subscript"/>
         </w:rPr>
       </w:pPr>
-      <w:r>
-        <w:rPr>
-          <w:sz w:val="32"/>
-          <w:szCs w:val="32"/>
-          <w:vertAlign w:val="subscript"/>
-        </w:rPr>
-        <w:t>-hints/clues to enter or avoid rooms and interact with items</w:t>
-      </w:r>
     </w:p>
     <w:p>
       <w:pPr>
@@ -686,6 +691,62 @@
           <w:vertAlign w:val="subscript"/>
         </w:rPr>
       </w:pPr>
+      <w:r>
+        <w:rPr>
+          <w:sz w:val="32"/>
+          <w:szCs w:val="32"/>
+          <w:vertAlign w:val="subscript"/>
+        </w:rPr>
+        <w:t>-as you progress</w:t>
+      </w:r>
+      <w:r>
+        <w:rPr>
+          <w:sz w:val="32"/>
+          <w:szCs w:val="32"/>
+          <w:vertAlign w:val="subscript"/>
+        </w:rPr>
+        <w:t>,</w:t>
+      </w:r>
+      <w:r>
+        <w:rPr>
+          <w:sz w:val="32"/>
+          <w:szCs w:val="32"/>
+          <w:vertAlign w:val="subscript"/>
+        </w:rPr>
+        <w:t xml:space="preserve"> the </w:t>
+      </w:r>
+      <w:r>
+        <w:rPr>
+          <w:sz w:val="32"/>
+          <w:szCs w:val="32"/>
+          <w:vertAlign w:val="subscript"/>
+        </w:rPr>
+        <w:t>king's voice</w:t>
+      </w:r>
+      <w:r>
+        <w:rPr>
+          <w:sz w:val="32"/>
+          <w:szCs w:val="32"/>
+          <w:vertAlign w:val="subscript"/>
+        </w:rPr>
+        <w:t xml:space="preserve">, through </w:t>
+      </w:r>
+      <w:r>
+        <w:rPr>
+          <w:sz w:val="32"/>
+          <w:szCs w:val="32"/>
+          <w:vertAlign w:val="subscript"/>
+        </w:rPr>
+        <w:t xml:space="preserve">a </w:t>
+      </w:r>
+      <w:r>
+        <w:rPr>
+          <w:sz w:val="32"/>
+          <w:szCs w:val="32"/>
+          <w:vertAlign w:val="subscript"/>
+        </w:rPr>
+        <w:t>talisman, guides you through the rooms.</w:t>
+      </w:r>
     </w:p>
     <w:p>
       <w:pPr>
@@ -696,88 +757,13 @@
           <w:vertAlign w:val="subscript"/>
         </w:rPr>
       </w:pPr>
-    </w:p>
-    <w:p>
-      <w:pPr>
-        <w:jc w:val="both"/>
-        <w:rPr>
-          <w:sz w:val="32"/>
-          <w:szCs w:val="32"/>
-          <w:vertAlign w:val="subscript"/>
-        </w:rPr>
-      </w:pPr>
-      <w:r>
-        <w:rPr>
-          <w:sz w:val="32"/>
-          <w:szCs w:val="32"/>
-          <w:vertAlign w:val="subscript"/>
-        </w:rPr>
-        <w:t>-as you progress</w:t>
-      </w:r>
-      <w:r>
-        <w:rPr>
-          <w:sz w:val="32"/>
-          <w:szCs w:val="32"/>
-          <w:vertAlign w:val="subscript"/>
-        </w:rPr>
-        <w:t>,</w:t>
-      </w:r>
-      <w:r>
-        <w:rPr>
-          <w:sz w:val="32"/>
-          <w:szCs w:val="32"/>
-          <w:vertAlign w:val="subscript"/>
-        </w:rPr>
-        <w:t xml:space="preserve"> the </w:t>
-      </w:r>
-      <w:r>
-        <w:rPr>
-          <w:sz w:val="32"/>
-          <w:szCs w:val="32"/>
-          <w:vertAlign w:val="subscript"/>
-        </w:rPr>
-        <w:t>king's voice</w:t>
-      </w:r>
-      <w:r>
-        <w:rPr>
-          <w:sz w:val="32"/>
-          <w:szCs w:val="32"/>
-          <w:vertAlign w:val="subscript"/>
-        </w:rPr>
-        <w:t xml:space="preserve">, through </w:t>
-      </w:r>
-      <w:r>
-        <w:rPr>
-          <w:sz w:val="32"/>
-          <w:szCs w:val="32"/>
-          <w:vertAlign w:val="subscript"/>
-        </w:rPr>
-        <w:t xml:space="preserve">a </w:t>
-      </w:r>
-      <w:r>
-        <w:rPr>
-          <w:sz w:val="32"/>
-          <w:szCs w:val="32"/>
-          <w:vertAlign w:val="subscript"/>
-        </w:rPr>
-        <w:t>talisman, guides you through the rooms.</w:t>
-      </w:r>
-    </w:p>
-    <w:p>
-      <w:pPr>
-        <w:jc w:val="both"/>
-        <w:rPr>
-          <w:sz w:val="32"/>
-          <w:szCs w:val="32"/>
-          <w:vertAlign w:val="subscript"/>
-        </w:rPr>
-      </w:pPr>
-      <w:r>
-        <w:rPr>
-          <w:sz w:val="32"/>
-          <w:szCs w:val="32"/>
-          <w:vertAlign w:val="subscript"/>
-        </w:rPr>
+      <w:r>
+        <w:rPr>
+          <w:sz w:val="32"/>
+          <w:szCs w:val="32"/>
+          <w:vertAlign w:val="subscript"/>
+        </w:rPr>
+        <w:lastRenderedPageBreak/>
         <w:tab/>
         <w:t>-the voice is deceiving you to bring you closer to the ghoul so he can kill you.</w:t>
       </w:r>
@@ -2069,12 +2055,15 @@
 </file>
 
 <file path=customXml/item1.xml><?xml version="1.0" encoding="utf-8"?>
-<?mso-contentType ?>
-<FormTemplates xmlns="http://schemas.microsoft.com/sharepoint/v3/contenttype/forms">
-  <Display>DocumentLibraryForm</Display>
-  <Edit>DocumentLibraryForm</Edit>
-  <New>DocumentLibraryForm</New>
-</FormTemplates>
+<p:properties xmlns:p="http://schemas.microsoft.com/office/2006/metadata/properties" xmlns:xsi="http://www.w3.org/2001/XMLSchema-instance" xmlns:pc="http://schemas.microsoft.com/office/infopath/2007/PartnerControls">
+  <documentManagement>
+    <time xmlns="50f34421-64fd-4833-90a5-2412ccf0f1ee" xsi:nil="true"/>
+    <TaxCatchAll xmlns="c728bc05-8f73-457c-8485-f97cfff30e66" xsi:nil="true"/>
+    <lcf76f155ced4ddcb4097134ff3c332f xmlns="50f34421-64fd-4833-90a5-2412ccf0f1ee">
+      <Terms xmlns="http://schemas.microsoft.com/office/infopath/2007/PartnerControls"/>
+    </lcf76f155ced4ddcb4097134ff3c332f>
+  </documentManagement>
+</p:properties>
 </file>
 
 <file path=customXml/item2.xml><?xml version="1.0" encoding="utf-8"?>
@@ -2321,21 +2310,21 @@
 </file>
 
 <file path=customXml/item3.xml><?xml version="1.0" encoding="utf-8"?>
-<p:properties xmlns:p="http://schemas.microsoft.com/office/2006/metadata/properties" xmlns:xsi="http://www.w3.org/2001/XMLSchema-instance" xmlns:pc="http://schemas.microsoft.com/office/infopath/2007/PartnerControls">
-  <documentManagement>
-    <time xmlns="50f34421-64fd-4833-90a5-2412ccf0f1ee" xsi:nil="true"/>
-    <TaxCatchAll xmlns="c728bc05-8f73-457c-8485-f97cfff30e66" xsi:nil="true"/>
-    <lcf76f155ced4ddcb4097134ff3c332f xmlns="50f34421-64fd-4833-90a5-2412ccf0f1ee">
-      <Terms xmlns="http://schemas.microsoft.com/office/infopath/2007/PartnerControls"/>
-    </lcf76f155ced4ddcb4097134ff3c332f>
-  </documentManagement>
-</p:properties>
+<?mso-contentType ?>
+<FormTemplates xmlns="http://schemas.microsoft.com/sharepoint/v3/contenttype/forms">
+  <Display>DocumentLibraryForm</Display>
+  <Edit>DocumentLibraryForm</Edit>
+  <New>DocumentLibraryForm</New>
+</FormTemplates>
 </file>
 
 <file path=customXml/itemProps1.xml><?xml version="1.0" encoding="utf-8"?>
-<ds:datastoreItem xmlns:ds="http://schemas.openxmlformats.org/officeDocument/2006/customXml" ds:itemID="{038709EE-2B4C-4E8E-AE59-D49655C21CB7}">
+<ds:datastoreItem xmlns:ds="http://schemas.openxmlformats.org/officeDocument/2006/customXml" ds:itemID="{D316444C-0F1C-4E66-BFE2-26C549C80AAD}">
   <ds:schemaRefs>
-    <ds:schemaRef ds:uri="http://schemas.microsoft.com/sharepoint/v3/contenttype/forms"/>
+    <ds:schemaRef ds:uri="http://schemas.microsoft.com/office/2006/metadata/properties"/>
+    <ds:schemaRef ds:uri="http://schemas.microsoft.com/office/infopath/2007/PartnerControls"/>
+    <ds:schemaRef ds:uri="50f34421-64fd-4833-90a5-2412ccf0f1ee"/>
+    <ds:schemaRef ds:uri="c728bc05-8f73-457c-8485-f97cfff30e66"/>
   </ds:schemaRefs>
 </ds:datastoreItem>
 </file>
@@ -2360,12 +2349,9 @@
 </file>
 
 <file path=customXml/itemProps3.xml><?xml version="1.0" encoding="utf-8"?>
-<ds:datastoreItem xmlns:ds="http://schemas.openxmlformats.org/officeDocument/2006/customXml" ds:itemID="{D316444C-0F1C-4E66-BFE2-26C549C80AAD}">
+<ds:datastoreItem xmlns:ds="http://schemas.openxmlformats.org/officeDocument/2006/customXml" ds:itemID="{038709EE-2B4C-4E8E-AE59-D49655C21CB7}">
   <ds:schemaRefs>
-    <ds:schemaRef ds:uri="http://schemas.microsoft.com/office/2006/metadata/properties"/>
-    <ds:schemaRef ds:uri="http://schemas.microsoft.com/office/infopath/2007/PartnerControls"/>
-    <ds:schemaRef ds:uri="50f34421-64fd-4833-90a5-2412ccf0f1ee"/>
-    <ds:schemaRef ds:uri="c728bc05-8f73-457c-8485-f97cfff30e66"/>
+    <ds:schemaRef ds:uri="http://schemas.microsoft.com/sharepoint/v3/contenttype/forms"/>
   </ds:schemaRefs>
 </ds:datastoreItem>
 </file>
</xml_diff>

<commit_message>
-added intro story txt file. -Added story text to intro class and called in new game
</commit_message>
<xml_diff>
--- a/doc/THE GHOUL.docx
+++ b/doc/THE GHOUL.docx
@@ -100,7 +100,19 @@
         <w:rPr>
           <w:lang w:eastAsia="zh-CN"/>
         </w:rPr>
-        <w:t xml:space="preserve"> there was a kingdom name Oak. The Oak has</w:t>
+        <w:t xml:space="preserve"> there was a kingdom name</w:t>
+      </w:r>
+      <w:r>
+        <w:rPr>
+          <w:lang w:eastAsia="zh-CN"/>
+        </w:rPr>
+        <w:t>d</w:t>
+      </w:r>
+      <w:r>
+        <w:rPr>
+          <w:lang w:eastAsia="zh-CN"/>
+        </w:rPr>
+        <w:t xml:space="preserve"> Oak. Oak has</w:t>
       </w:r>
       <w:r>
         <w:t xml:space="preserve"> </w:t>
@@ -124,7 +136,13 @@
         <w:rPr>
           <w:lang w:eastAsia="zh-CN"/>
         </w:rPr>
-        <w:t>protect them</w:t>
+        <w:t>protect</w:t>
+      </w:r>
+      <w:r>
+        <w:rPr>
+          <w:lang w:eastAsia="zh-CN"/>
+        </w:rPr>
+        <w:t>ed</w:t>
       </w:r>
       <w:r>
         <w:rPr>
@@ -200,13 +218,7 @@
         <w:t>S</w:t>
       </w:r>
       <w:r>
-        <w:t>tone gave life to crops and nature</w:t>
-      </w:r>
-      <w:r>
-        <w:t xml:space="preserve"> covered</w:t>
-      </w:r>
-      <w:r>
-        <w:t xml:space="preserve">. The </w:t>
+        <w:t xml:space="preserve">tone gave life to crops and nature. The </w:t>
       </w:r>
       <w:r>
         <w:t>W</w:t>
@@ -230,10 +242,28 @@
         <w:t>enhance</w:t>
       </w:r>
       <w:r>
-        <w:t xml:space="preserve"> the intuition</w:t>
-      </w:r>
-      <w:r>
-        <w:t xml:space="preserve"> of the awareness, and pass the extensive knowledge to the holder</w:t>
+        <w:t>d</w:t>
+      </w:r>
+      <w:r>
+        <w:t xml:space="preserve"> intuition</w:t>
+      </w:r>
+      <w:r>
+        <w:t xml:space="preserve">, </w:t>
+      </w:r>
+      <w:r>
+        <w:t>awareness, and pass</w:t>
+      </w:r>
+      <w:r>
+        <w:t>ed</w:t>
+      </w:r>
+      <w:r>
+        <w:t xml:space="preserve"> extensive knowledge </w:t>
+      </w:r>
+      <w:r>
+        <w:t xml:space="preserve">of ancestors </w:t>
+      </w:r>
+      <w:r>
+        <w:t>to the holder</w:t>
       </w:r>
       <w:r>
         <w:rPr>
@@ -275,7 +305,13 @@
         <w:rPr>
           <w:lang w:eastAsia="zh-CN"/>
         </w:rPr>
-        <w:t>King Luis first</w:t>
+        <w:t xml:space="preserve">King Luis </w:t>
+      </w:r>
+      <w:r>
+        <w:rPr>
+          <w:lang w:eastAsia="zh-CN"/>
+        </w:rPr>
+        <w:t>I (the first)</w:t>
       </w:r>
       <w:r>
         <w:rPr>
@@ -293,13 +329,25 @@
         <w:rPr>
           <w:lang w:eastAsia="zh-CN"/>
         </w:rPr>
-        <w:t xml:space="preserve">. After that, </w:t>
-      </w:r>
-      <w:r>
-        <w:rPr>
-          <w:lang w:eastAsia="zh-CN"/>
-        </w:rPr>
-        <w:t xml:space="preserve">they all swear to the King that they and their family will protect the stone forever. </w:t>
+        <w:t>.</w:t>
+      </w:r>
+      <w:r>
+        <w:rPr>
+          <w:lang w:eastAsia="zh-CN"/>
+        </w:rPr>
+        <w:t xml:space="preserve"> A</w:t>
+      </w:r>
+      <w:r>
+        <w:rPr>
+          <w:lang w:eastAsia="zh-CN"/>
+        </w:rPr>
+        <w:t>ll</w:t>
+      </w:r>
+      <w:r>
+        <w:rPr>
+          <w:lang w:eastAsia="zh-CN"/>
+        </w:rPr>
+        <w:t xml:space="preserve"> holders</w:t>
       </w:r>
       <w:r>
         <w:rPr>
@@ -307,6 +355,12 @@
         </w:rPr>
         <w:t xml:space="preserve"> </w:t>
       </w:r>
+      <w:r>
+        <w:rPr>
+          <w:lang w:eastAsia="zh-CN"/>
+        </w:rPr>
+        <w:t>vowed under oath to have their lineage protect the stones forever…</w:t>
+      </w:r>
     </w:p>
     <w:p>
       <w:pPr>
@@ -324,20 +378,46 @@
         <w:rPr>
           <w:lang w:eastAsia="zh-CN"/>
         </w:rPr>
-        <w:t xml:space="preserve">Two hundred years later, the third king Alex, ascends the throne. One day, </w:t>
+        <w:t>Two hundred years later</w:t>
+      </w:r>
+      <w:r>
+        <w:rPr>
+          <w:lang w:eastAsia="zh-CN"/>
+        </w:rPr>
+        <w:t xml:space="preserve"> K</w:t>
+      </w:r>
+      <w:r>
+        <w:rPr>
+          <w:lang w:eastAsia="zh-CN"/>
+        </w:rPr>
+        <w:t xml:space="preserve">ing Alex ascends the throne. One day, </w:t>
       </w:r>
       <w:r>
         <w:rPr>
           <w:color w:val="FF0000"/>
           <w:lang w:eastAsia="zh-CN"/>
         </w:rPr>
-        <w:t>King Alex called the General to report to him. The General was missing on his way</w:t>
+        <w:t>King Alex called the General to report to him. The General w</w:t>
       </w:r>
       <w:r>
         <w:rPr>
           <w:color w:val="FF0000"/>
           <w:lang w:eastAsia="zh-CN"/>
         </w:rPr>
+        <w:t>ent</w:t>
+      </w:r>
+      <w:r>
+        <w:rPr>
+          <w:color w:val="FF0000"/>
+          <w:lang w:eastAsia="zh-CN"/>
+        </w:rPr>
+        <w:t xml:space="preserve"> missing on his way</w:t>
+      </w:r>
+      <w:r>
+        <w:rPr>
+          <w:color w:val="FF0000"/>
+          <w:lang w:eastAsia="zh-CN"/>
+        </w:rPr>
         <w:t xml:space="preserve"> with the Protection Stone</w:t>
       </w:r>
       <w:r>
@@ -439,38 +519,33 @@
         <w:rPr>
           <w:lang w:eastAsia="zh-CN"/>
         </w:rPr>
-        <w:t xml:space="preserve"> More and more</w:t>
-      </w:r>
-      <w:r>
         <w:t xml:space="preserve"> </w:t>
       </w:r>
       <w:r>
-        <w:t xml:space="preserve">hungry </w:t>
-      </w:r>
-      <w:r>
-        <w:t>people become homeless and get attacked by the Ghoul.</w:t>
+        <w:rPr>
+          <w:lang w:eastAsia="zh-CN"/>
+        </w:rPr>
+        <w:t>The population rapidly declined due to famine and attacks from the Ghoul.</w:t>
       </w:r>
     </w:p>
     <w:p>
       <w:pPr>
         <w:pStyle w:val="NoSpacing"/>
-        <w:rPr>
-          <w:lang w:eastAsia="zh-CN"/>
-        </w:rPr>
-      </w:pPr>
-    </w:p>
-    <w:p>
-      <w:pPr>
-        <w:pStyle w:val="NoSpacing"/>
       </w:pPr>
       <w:r>
         <w:t xml:space="preserve">You are </w:t>
       </w:r>
       <w:r>
+        <w:t xml:space="preserve">a member of </w:t>
+      </w:r>
+      <w:r>
         <w:t xml:space="preserve">the Guard knights who </w:t>
       </w:r>
       <w:r>
-        <w:t>own the</w:t>
+        <w:t>has been entrusted with</w:t>
+      </w:r>
+      <w:r>
+        <w:t xml:space="preserve"> the</w:t>
       </w:r>
       <w:r>
         <w:t xml:space="preserve"> wisdom stone. </w:t>
@@ -702,73 +777,73 @@
           <w:szCs w:val="32"/>
           <w:vertAlign w:val="subscript"/>
         </w:rPr>
+        <w:t>-as you progress</w:t>
+      </w:r>
+      <w:r>
+        <w:rPr>
+          <w:sz w:val="32"/>
+          <w:szCs w:val="32"/>
+          <w:vertAlign w:val="subscript"/>
+        </w:rPr>
+        <w:t>,</w:t>
+      </w:r>
+      <w:r>
+        <w:rPr>
+          <w:sz w:val="32"/>
+          <w:szCs w:val="32"/>
+          <w:vertAlign w:val="subscript"/>
+        </w:rPr>
+        <w:t xml:space="preserve"> the </w:t>
+      </w:r>
+      <w:r>
+        <w:rPr>
+          <w:sz w:val="32"/>
+          <w:szCs w:val="32"/>
+          <w:vertAlign w:val="subscript"/>
+        </w:rPr>
+        <w:t>king's voice</w:t>
+      </w:r>
+      <w:r>
+        <w:rPr>
+          <w:sz w:val="32"/>
+          <w:szCs w:val="32"/>
+          <w:vertAlign w:val="subscript"/>
+        </w:rPr>
+        <w:t xml:space="preserve">, through </w:t>
+      </w:r>
+      <w:r>
+        <w:rPr>
+          <w:sz w:val="32"/>
+          <w:szCs w:val="32"/>
+          <w:vertAlign w:val="subscript"/>
+        </w:rPr>
+        <w:t xml:space="preserve">a </w:t>
+      </w:r>
+      <w:r>
+        <w:rPr>
+          <w:sz w:val="32"/>
+          <w:szCs w:val="32"/>
+          <w:vertAlign w:val="subscript"/>
+        </w:rPr>
+        <w:t>talisman, guides you through the rooms.</w:t>
+      </w:r>
+    </w:p>
+    <w:p>
+      <w:pPr>
+        <w:jc w:val="both"/>
+        <w:rPr>
+          <w:sz w:val="32"/>
+          <w:szCs w:val="32"/>
+          <w:vertAlign w:val="subscript"/>
+        </w:rPr>
+      </w:pPr>
+      <w:r>
+        <w:rPr>
+          <w:sz w:val="32"/>
+          <w:szCs w:val="32"/>
+          <w:vertAlign w:val="subscript"/>
+        </w:rPr>
         <w:lastRenderedPageBreak/>
-        <w:t>-as you progress</w:t>
-      </w:r>
-      <w:r>
-        <w:rPr>
-          <w:sz w:val="32"/>
-          <w:szCs w:val="32"/>
-          <w:vertAlign w:val="subscript"/>
-        </w:rPr>
-        <w:t>,</w:t>
-      </w:r>
-      <w:r>
-        <w:rPr>
-          <w:sz w:val="32"/>
-          <w:szCs w:val="32"/>
-          <w:vertAlign w:val="subscript"/>
-        </w:rPr>
-        <w:t xml:space="preserve"> the </w:t>
-      </w:r>
-      <w:r>
-        <w:rPr>
-          <w:sz w:val="32"/>
-          <w:szCs w:val="32"/>
-          <w:vertAlign w:val="subscript"/>
-        </w:rPr>
-        <w:t>king's voice</w:t>
-      </w:r>
-      <w:r>
-        <w:rPr>
-          <w:sz w:val="32"/>
-          <w:szCs w:val="32"/>
-          <w:vertAlign w:val="subscript"/>
-        </w:rPr>
-        <w:t xml:space="preserve">, through </w:t>
-      </w:r>
-      <w:r>
-        <w:rPr>
-          <w:sz w:val="32"/>
-          <w:szCs w:val="32"/>
-          <w:vertAlign w:val="subscript"/>
-        </w:rPr>
-        <w:t xml:space="preserve">a </w:t>
-      </w:r>
-      <w:r>
-        <w:rPr>
-          <w:sz w:val="32"/>
-          <w:szCs w:val="32"/>
-          <w:vertAlign w:val="subscript"/>
-        </w:rPr>
-        <w:t>talisman, guides you through the rooms.</w:t>
-      </w:r>
-    </w:p>
-    <w:p>
-      <w:pPr>
-        <w:jc w:val="both"/>
-        <w:rPr>
-          <w:sz w:val="32"/>
-          <w:szCs w:val="32"/>
-          <w:vertAlign w:val="subscript"/>
-        </w:rPr>
-      </w:pPr>
-      <w:r>
-        <w:rPr>
-          <w:sz w:val="32"/>
-          <w:szCs w:val="32"/>
-          <w:vertAlign w:val="subscript"/>
-        </w:rPr>
         <w:tab/>
         <w:t>-the voice is deceiving you to bring you closer to the ghoul so he can kill you.</w:t>
       </w:r>
@@ -2060,6 +2135,18 @@
 </file>
 
 <file path=customXml/item1.xml><?xml version="1.0" encoding="utf-8"?>
+<p:properties xmlns:p="http://schemas.microsoft.com/office/2006/metadata/properties" xmlns:xsi="http://www.w3.org/2001/XMLSchema-instance" xmlns:pc="http://schemas.microsoft.com/office/infopath/2007/PartnerControls">
+  <documentManagement>
+    <time xmlns="50f34421-64fd-4833-90a5-2412ccf0f1ee" xsi:nil="true"/>
+    <TaxCatchAll xmlns="c728bc05-8f73-457c-8485-f97cfff30e66" xsi:nil="true"/>
+    <lcf76f155ced4ddcb4097134ff3c332f xmlns="50f34421-64fd-4833-90a5-2412ccf0f1ee">
+      <Terms xmlns="http://schemas.microsoft.com/office/infopath/2007/PartnerControls"/>
+    </lcf76f155ced4ddcb4097134ff3c332f>
+  </documentManagement>
+</p:properties>
+</file>
+
+<file path=customXml/item2.xml><?xml version="1.0" encoding="utf-8"?>
 <ct:contentTypeSchema xmlns:ct="http://schemas.microsoft.com/office/2006/metadata/contentType" xmlns:ma="http://schemas.microsoft.com/office/2006/metadata/properties/metaAttributes" ct:_="" ma:_="" ma:contentTypeName="Document" ma:contentTypeID="0x0101008F2811841C327B4FBFE6B5D989BCFE1A" ma:contentTypeVersion="16" ma:contentTypeDescription="Create a new document." ma:contentTypeScope="" ma:versionID="4068d85d04ff81e08db261cc4b766ebf">
   <xsd:schema xmlns:xsd="http://www.w3.org/2001/XMLSchema" xmlns:xs="http://www.w3.org/2001/XMLSchema" xmlns:p="http://schemas.microsoft.com/office/2006/metadata/properties" xmlns:ns2="50f34421-64fd-4833-90a5-2412ccf0f1ee" xmlns:ns3="c728bc05-8f73-457c-8485-f97cfff30e66" targetNamespace="http://schemas.microsoft.com/office/2006/metadata/properties" ma:root="true" ma:fieldsID="cb65a18cda65d025898dc76282219314" ns2:_="" ns3:_="">
     <xsd:import namespace="50f34421-64fd-4833-90a5-2412ccf0f1ee"/>
@@ -2302,18 +2389,6 @@
 </ct:contentTypeSchema>
 </file>
 
-<file path=customXml/item2.xml><?xml version="1.0" encoding="utf-8"?>
-<p:properties xmlns:p="http://schemas.microsoft.com/office/2006/metadata/properties" xmlns:xsi="http://www.w3.org/2001/XMLSchema-instance" xmlns:pc="http://schemas.microsoft.com/office/infopath/2007/PartnerControls">
-  <documentManagement>
-    <time xmlns="50f34421-64fd-4833-90a5-2412ccf0f1ee" xsi:nil="true"/>
-    <TaxCatchAll xmlns="c728bc05-8f73-457c-8485-f97cfff30e66" xsi:nil="true"/>
-    <lcf76f155ced4ddcb4097134ff3c332f xmlns="50f34421-64fd-4833-90a5-2412ccf0f1ee">
-      <Terms xmlns="http://schemas.microsoft.com/office/infopath/2007/PartnerControls"/>
-    </lcf76f155ced4ddcb4097134ff3c332f>
-  </documentManagement>
-</p:properties>
-</file>
-
 <file path=customXml/item3.xml><?xml version="1.0" encoding="utf-8"?>
 <?mso-contentType ?>
 <FormTemplates xmlns="http://schemas.microsoft.com/sharepoint/v3/contenttype/forms">
@@ -2324,6 +2399,17 @@
 </file>
 
 <file path=customXml/itemProps1.xml><?xml version="1.0" encoding="utf-8"?>
+<ds:datastoreItem xmlns:ds="http://schemas.openxmlformats.org/officeDocument/2006/customXml" ds:itemID="{D316444C-0F1C-4E66-BFE2-26C549C80AAD}">
+  <ds:schemaRefs>
+    <ds:schemaRef ds:uri="http://schemas.microsoft.com/office/2006/metadata/properties"/>
+    <ds:schemaRef ds:uri="http://schemas.microsoft.com/office/infopath/2007/PartnerControls"/>
+    <ds:schemaRef ds:uri="50f34421-64fd-4833-90a5-2412ccf0f1ee"/>
+    <ds:schemaRef ds:uri="c728bc05-8f73-457c-8485-f97cfff30e66"/>
+  </ds:schemaRefs>
+</ds:datastoreItem>
+</file>
+
+<file path=customXml/itemProps2.xml><?xml version="1.0" encoding="utf-8"?>
 <ds:datastoreItem xmlns:ds="http://schemas.openxmlformats.org/officeDocument/2006/customXml" ds:itemID="{B4370524-459B-453E-B9EF-06A3E38EB224}">
   <ds:schemaRefs>
     <ds:schemaRef ds:uri="http://schemas.microsoft.com/office/2006/metadata/contentType"/>
@@ -2342,17 +2428,6 @@
 </ds:datastoreItem>
 </file>
 
-<file path=customXml/itemProps2.xml><?xml version="1.0" encoding="utf-8"?>
-<ds:datastoreItem xmlns:ds="http://schemas.openxmlformats.org/officeDocument/2006/customXml" ds:itemID="{D316444C-0F1C-4E66-BFE2-26C549C80AAD}">
-  <ds:schemaRefs>
-    <ds:schemaRef ds:uri="http://schemas.microsoft.com/office/2006/metadata/properties"/>
-    <ds:schemaRef ds:uri="http://schemas.microsoft.com/office/infopath/2007/PartnerControls"/>
-    <ds:schemaRef ds:uri="50f34421-64fd-4833-90a5-2412ccf0f1ee"/>
-    <ds:schemaRef ds:uri="c728bc05-8f73-457c-8485-f97cfff30e66"/>
-  </ds:schemaRefs>
-</ds:datastoreItem>
-</file>
-
 <file path=customXml/itemProps3.xml><?xml version="1.0" encoding="utf-8"?>
 <ds:datastoreItem xmlns:ds="http://schemas.openxmlformats.org/officeDocument/2006/customXml" ds:itemID="{038709EE-2B4C-4E8E-AE59-D49655C21CB7}">
   <ds:schemaRefs>

</xml_diff>